<commit_message>
foto starre driehoek toegevoegd
</commit_message>
<xml_diff>
--- a/1_1_StarreDriehoek/Lesverloop starre driehoek.docx
+++ b/1_1_StarreDriehoek/Lesverloop starre driehoek.docx
@@ -89,6 +89,68 @@
     </w:p>
     <w:p>
       <w:r>
+        <w:rPr>
+          <w:noProof/>
+        </w:rPr>
+        <w:drawing>
+          <wp:inline distT="0" distB="0" distL="0" distR="0" wp14:anchorId="729C1675" wp14:editId="3175F879">
+            <wp:extent cx="2413288" cy="3385039"/>
+            <wp:effectExtent l="0" t="0" r="6350" b="6350"/>
+            <wp:docPr id="1" name="Picture 1"/>
+            <wp:cNvGraphicFramePr>
+              <a:graphicFrameLocks xmlns:a="http://schemas.openxmlformats.org/drawingml/2006/main" noChangeAspect="1"/>
+            </wp:cNvGraphicFramePr>
+            <a:graphic xmlns:a="http://schemas.openxmlformats.org/drawingml/2006/main">
+              <a:graphicData uri="http://schemas.openxmlformats.org/drawingml/2006/picture">
+                <pic:pic xmlns:pic="http://schemas.openxmlformats.org/drawingml/2006/picture">
+                  <pic:nvPicPr>
+                    <pic:cNvPr id="0" name="Picture 2"/>
+                    <pic:cNvPicPr>
+                      <a:picLocks noChangeAspect="1" noChangeArrowheads="1"/>
+                    </pic:cNvPicPr>
+                  </pic:nvPicPr>
+                  <pic:blipFill rotWithShape="1">
+                    <a:blip r:embed="rId6" cstate="print">
+                      <a:extLst>
+                        <a:ext uri="{28A0092B-C50C-407E-A947-70E740481C1C}">
+                          <a14:useLocalDpi xmlns:a14="http://schemas.microsoft.com/office/drawing/2010/main" val="0"/>
+                        </a:ext>
+                      </a:extLst>
+                    </a:blip>
+                    <a:srcRect l="20013" t="38608" r="21630"/>
+                    <a:stretch/>
+                  </pic:blipFill>
+                  <pic:spPr bwMode="auto">
+                    <a:xfrm>
+                      <a:off x="0" y="0"/>
+                      <a:ext cx="2418907" cy="3392920"/>
+                    </a:xfrm>
+                    <a:prstGeom prst="rect">
+                      <a:avLst/>
+                    </a:prstGeom>
+                    <a:noFill/>
+                    <a:ln>
+                      <a:noFill/>
+                    </a:ln>
+                    <a:extLst>
+                      <a:ext uri="{53640926-AAD7-44D8-BBD7-CCE9431645EC}">
+                        <a14:shadowObscured xmlns:a14="http://schemas.microsoft.com/office/drawing/2010/main"/>
+                      </a:ext>
+                    </a:extLst>
+                  </pic:spPr>
+                </pic:pic>
+              </a:graphicData>
+            </a:graphic>
+          </wp:inline>
+        </w:drawing>
+      </w:r>
+    </w:p>
+    <w:p/>
+    <w:p/>
+    <w:p/>
+    <w:p>
+      <w:r>
+        <w:lastRenderedPageBreak/>
         <w:t>De driehoek is ook zonder aangedraaide bouten stevig. Dit komt door de vorm. De vierhoek en vijfhoek zijn met geen mogelijkheid vast te krijgen</w:t>
       </w:r>
       <w:r>
@@ -142,7 +204,9 @@
         <w:t xml:space="preserve"> en laat de presentatie zien waarin ze kunnen aanwijzen waar driehoeken zitten. Laat ze naar voren komen en de driehoek aanwijzen.</w:t>
       </w:r>
     </w:p>
+    <w:p/>
     <w:sectPr>
+      <w:footerReference w:type="default" r:id="rId7"/>
       <w:pgSz w:w="11906" w:h="16838"/>
       <w:pgMar w:top="1417" w:right="1417" w:bottom="1417" w:left="1417" w:header="708" w:footer="708" w:gutter="0"/>
       <w:cols w:space="708"/>
@@ -150,6 +214,98 @@
     </w:sectPr>
   </w:body>
 </w:document>
+</file>
+
+<file path=word/endnotes.xml><?xml version="1.0" encoding="utf-8"?>
+<w:endnotes xmlns:wpc="http://schemas.microsoft.com/office/word/2010/wordprocessingCanvas" xmlns:cx="http://schemas.microsoft.com/office/drawing/2014/chartex" xmlns:cx1="http://schemas.microsoft.com/office/drawing/2015/9/8/chartex" xmlns:cx2="http://schemas.microsoft.com/office/drawing/2015/10/21/chartex" xmlns:cx3="http://schemas.microsoft.com/office/drawing/2016/5/9/chartex" xmlns:cx4="http://schemas.microsoft.com/office/drawing/2016/5/10/chartex" xmlns:cx5="http://schemas.microsoft.com/office/drawing/2016/5/11/chartex" xmlns:cx6="http://schemas.microsoft.com/office/drawing/2016/5/12/chartex" xmlns:cx7="http://schemas.microsoft.com/office/drawing/2016/5/13/chartex" xmlns:cx8="http://schemas.microsoft.com/office/drawing/2016/5/14/chartex" xmlns:mc="http://schemas.openxmlformats.org/markup-compatibility/2006" xmlns:aink="http://schemas.microsoft.com/office/drawing/2016/ink" xmlns:am3d="http://schemas.microsoft.com/office/drawing/2017/model3d" xmlns:o="urn:schemas-microsoft-com:office:office" xmlns:r="http://schemas.openxmlformats.org/officeDocument/2006/relationships" xmlns:m="http://schemas.openxmlformats.org/officeDocument/2006/math" xmlns:v="urn:schemas-microsoft-com:vml" xmlns:wp14="http://schemas.microsoft.com/office/word/2010/wordprocessingDrawing" xmlns:wp="http://schemas.openxmlformats.org/drawingml/2006/wordprocessingDrawing" xmlns:w10="urn:schemas-microsoft-com:office:word" xmlns:w="http://schemas.openxmlformats.org/wordprocessingml/2006/main" xmlns:w14="http://schemas.microsoft.com/office/word/2010/wordml" xmlns:w15="http://schemas.microsoft.com/office/word/2012/wordml" xmlns:w16cex="http://schemas.microsoft.com/office/word/2018/wordml/cex" xmlns:w16cid="http://schemas.microsoft.com/office/word/2016/wordml/cid" xmlns:w16="http://schemas.microsoft.com/office/word/2018/wordml" xmlns:w16sdtdh="http://schemas.microsoft.com/office/word/2020/wordml/sdtdatahash" xmlns:w16se="http://schemas.microsoft.com/office/word/2015/wordml/symex" xmlns:wpg="http://schemas.microsoft.com/office/word/2010/wordprocessingGroup" xmlns:wpi="http://schemas.microsoft.com/office/word/2010/wordprocessingInk" xmlns:wne="http://schemas.microsoft.com/office/word/2006/wordml" xmlns:wps="http://schemas.microsoft.com/office/word/2010/wordprocessingShape" mc:Ignorable="w14 w15 w16se w16cid w16 w16cex w16sdtdh wp14">
+  <w:endnote w:type="separator" w:id="-1">
+    <w:p>
+      <w:pPr>
+        <w:spacing w:after="0" w:line="240" w:lineRule="auto"/>
+      </w:pPr>
+      <w:r>
+        <w:separator/>
+      </w:r>
+    </w:p>
+  </w:endnote>
+  <w:endnote w:type="continuationSeparator" w:id="0">
+    <w:p>
+      <w:pPr>
+        <w:spacing w:after="0" w:line="240" w:lineRule="auto"/>
+      </w:pPr>
+      <w:r>
+        <w:continuationSeparator/>
+      </w:r>
+    </w:p>
+  </w:endnote>
+</w:endnotes>
+</file>
+
+<file path=word/footer1.xml><?xml version="1.0" encoding="utf-8"?>
+<w:ftr xmlns:wpc="http://schemas.microsoft.com/office/word/2010/wordprocessingCanvas" xmlns:cx="http://schemas.microsoft.com/office/drawing/2014/chartex" xmlns:cx1="http://schemas.microsoft.com/office/drawing/2015/9/8/chartex" xmlns:cx2="http://schemas.microsoft.com/office/drawing/2015/10/21/chartex" xmlns:cx3="http://schemas.microsoft.com/office/drawing/2016/5/9/chartex" xmlns:cx4="http://schemas.microsoft.com/office/drawing/2016/5/10/chartex" xmlns:cx5="http://schemas.microsoft.com/office/drawing/2016/5/11/chartex" xmlns:cx6="http://schemas.microsoft.com/office/drawing/2016/5/12/chartex" xmlns:cx7="http://schemas.microsoft.com/office/drawing/2016/5/13/chartex" xmlns:cx8="http://schemas.microsoft.com/office/drawing/2016/5/14/chartex" xmlns:mc="http://schemas.openxmlformats.org/markup-compatibility/2006" xmlns:aink="http://schemas.microsoft.com/office/drawing/2016/ink" xmlns:am3d="http://schemas.microsoft.com/office/drawing/2017/model3d" xmlns:o="urn:schemas-microsoft-com:office:office" xmlns:r="http://schemas.openxmlformats.org/officeDocument/2006/relationships" xmlns:m="http://schemas.openxmlformats.org/officeDocument/2006/math" xmlns:v="urn:schemas-microsoft-com:vml" xmlns:wp14="http://schemas.microsoft.com/office/word/2010/wordprocessingDrawing" xmlns:wp="http://schemas.openxmlformats.org/drawingml/2006/wordprocessingDrawing" xmlns:w10="urn:schemas-microsoft-com:office:word" xmlns:w="http://schemas.openxmlformats.org/wordprocessingml/2006/main" xmlns:w14="http://schemas.microsoft.com/office/word/2010/wordml" xmlns:w15="http://schemas.microsoft.com/office/word/2012/wordml" xmlns:w16cex="http://schemas.microsoft.com/office/word/2018/wordml/cex" xmlns:w16cid="http://schemas.microsoft.com/office/word/2016/wordml/cid" xmlns:w16="http://schemas.microsoft.com/office/word/2018/wordml" xmlns:w16sdtdh="http://schemas.microsoft.com/office/word/2020/wordml/sdtdatahash" xmlns:w16se="http://schemas.microsoft.com/office/word/2015/wordml/symex" xmlns:wpg="http://schemas.microsoft.com/office/word/2010/wordprocessingGroup" xmlns:wpi="http://schemas.microsoft.com/office/word/2010/wordprocessingInk" xmlns:wne="http://schemas.microsoft.com/office/word/2006/wordml" xmlns:wps="http://schemas.microsoft.com/office/word/2010/wordprocessingShape" mc:Ignorable="w14 w15 w16se w16cid w16 w16cex w16sdtdh wp14">
+  <w:sdt>
+    <w:sdtPr>
+      <w:id w:val="197130953"/>
+      <w:docPartObj>
+        <w:docPartGallery w:val="Page Numbers (Bottom of Page)"/>
+        <w:docPartUnique/>
+      </w:docPartObj>
+    </w:sdtPr>
+    <w:sdtContent>
+      <w:p>
+        <w:pPr>
+          <w:pStyle w:val="Footer"/>
+          <w:jc w:val="center"/>
+        </w:pPr>
+        <w:r>
+          <w:fldChar w:fldCharType="begin"/>
+        </w:r>
+        <w:r>
+          <w:instrText>PAGE   \* MERGEFORMAT</w:instrText>
+        </w:r>
+        <w:r>
+          <w:fldChar w:fldCharType="separate"/>
+        </w:r>
+        <w:r>
+          <w:t>2</w:t>
+        </w:r>
+        <w:r>
+          <w:fldChar w:fldCharType="end"/>
+        </w:r>
+      </w:p>
+    </w:sdtContent>
+  </w:sdt>
+  <w:p>
+    <w:pPr>
+      <w:pStyle w:val="Footer"/>
+    </w:pPr>
+  </w:p>
+</w:ftr>
+</file>
+
+<file path=word/footnotes.xml><?xml version="1.0" encoding="utf-8"?>
+<w:footnotes xmlns:wpc="http://schemas.microsoft.com/office/word/2010/wordprocessingCanvas" xmlns:cx="http://schemas.microsoft.com/office/drawing/2014/chartex" xmlns:cx1="http://schemas.microsoft.com/office/drawing/2015/9/8/chartex" xmlns:cx2="http://schemas.microsoft.com/office/drawing/2015/10/21/chartex" xmlns:cx3="http://schemas.microsoft.com/office/drawing/2016/5/9/chartex" xmlns:cx4="http://schemas.microsoft.com/office/drawing/2016/5/10/chartex" xmlns:cx5="http://schemas.microsoft.com/office/drawing/2016/5/11/chartex" xmlns:cx6="http://schemas.microsoft.com/office/drawing/2016/5/12/chartex" xmlns:cx7="http://schemas.microsoft.com/office/drawing/2016/5/13/chartex" xmlns:cx8="http://schemas.microsoft.com/office/drawing/2016/5/14/chartex" xmlns:mc="http://schemas.openxmlformats.org/markup-compatibility/2006" xmlns:aink="http://schemas.microsoft.com/office/drawing/2016/ink" xmlns:am3d="http://schemas.microsoft.com/office/drawing/2017/model3d" xmlns:o="urn:schemas-microsoft-com:office:office" xmlns:r="http://schemas.openxmlformats.org/officeDocument/2006/relationships" xmlns:m="http://schemas.openxmlformats.org/officeDocument/2006/math" xmlns:v="urn:schemas-microsoft-com:vml" xmlns:wp14="http://schemas.microsoft.com/office/word/2010/wordprocessingDrawing" xmlns:wp="http://schemas.openxmlformats.org/drawingml/2006/wordprocessingDrawing" xmlns:w10="urn:schemas-microsoft-com:office:word" xmlns:w="http://schemas.openxmlformats.org/wordprocessingml/2006/main" xmlns:w14="http://schemas.microsoft.com/office/word/2010/wordml" xmlns:w15="http://schemas.microsoft.com/office/word/2012/wordml" xmlns:w16cex="http://schemas.microsoft.com/office/word/2018/wordml/cex" xmlns:w16cid="http://schemas.microsoft.com/office/word/2016/wordml/cid" xmlns:w16="http://schemas.microsoft.com/office/word/2018/wordml" xmlns:w16sdtdh="http://schemas.microsoft.com/office/word/2020/wordml/sdtdatahash" xmlns:w16se="http://schemas.microsoft.com/office/word/2015/wordml/symex" xmlns:wpg="http://schemas.microsoft.com/office/word/2010/wordprocessingGroup" xmlns:wpi="http://schemas.microsoft.com/office/word/2010/wordprocessingInk" xmlns:wne="http://schemas.microsoft.com/office/word/2006/wordml" xmlns:wps="http://schemas.microsoft.com/office/word/2010/wordprocessingShape" mc:Ignorable="w14 w15 w16se w16cid w16 w16cex w16sdtdh wp14">
+  <w:footnote w:type="separator" w:id="-1">
+    <w:p>
+      <w:pPr>
+        <w:spacing w:after="0" w:line="240" w:lineRule="auto"/>
+      </w:pPr>
+      <w:r>
+        <w:separator/>
+      </w:r>
+    </w:p>
+  </w:footnote>
+  <w:footnote w:type="continuationSeparator" w:id="0">
+    <w:p>
+      <w:pPr>
+        <w:spacing w:after="0" w:line="240" w:lineRule="auto"/>
+      </w:pPr>
+      <w:r>
+        <w:continuationSeparator/>
+      </w:r>
+    </w:p>
+  </w:footnote>
+</w:footnotes>
 </file>
 
 <file path=word/styles.xml><?xml version="1.0" encoding="utf-8"?>
@@ -646,6 +802,50 @@
       <w:szCs w:val="56"/>
     </w:rPr>
   </w:style>
+  <w:style w:type="paragraph" w:styleId="Header">
+    <w:name w:val="header"/>
+    <w:basedOn w:val="Normal"/>
+    <w:link w:val="HeaderChar"/>
+    <w:uiPriority w:val="99"/>
+    <w:unhideWhenUsed/>
+    <w:rsid w:val="0060450F"/>
+    <w:pPr>
+      <w:tabs>
+        <w:tab w:val="center" w:pos="4536"/>
+        <w:tab w:val="right" w:pos="9072"/>
+      </w:tabs>
+      <w:spacing w:after="0" w:line="240" w:lineRule="auto"/>
+    </w:pPr>
+  </w:style>
+  <w:style w:type="character" w:customStyle="1" w:styleId="HeaderChar">
+    <w:name w:val="Header Char"/>
+    <w:basedOn w:val="DefaultParagraphFont"/>
+    <w:link w:val="Header"/>
+    <w:uiPriority w:val="99"/>
+    <w:rsid w:val="0060450F"/>
+  </w:style>
+  <w:style w:type="paragraph" w:styleId="Footer">
+    <w:name w:val="footer"/>
+    <w:basedOn w:val="Normal"/>
+    <w:link w:val="FooterChar"/>
+    <w:uiPriority w:val="99"/>
+    <w:unhideWhenUsed/>
+    <w:rsid w:val="0060450F"/>
+    <w:pPr>
+      <w:tabs>
+        <w:tab w:val="center" w:pos="4536"/>
+        <w:tab w:val="right" w:pos="9072"/>
+      </w:tabs>
+      <w:spacing w:after="0" w:line="240" w:lineRule="auto"/>
+    </w:pPr>
+  </w:style>
+  <w:style w:type="character" w:customStyle="1" w:styleId="FooterChar">
+    <w:name w:val="Footer Char"/>
+    <w:basedOn w:val="DefaultParagraphFont"/>
+    <w:link w:val="Footer"/>
+    <w:uiPriority w:val="99"/>
+    <w:rsid w:val="0060450F"/>
+  </w:style>
 </w:styles>
 </file>
 

</xml_diff>